<commit_message>
Gjort ferdig statistikk use-case
</commit_message>
<xml_diff>
--- a/Planleggingsfasen/Use-Cases/Use-cases.docx
+++ b/Planleggingsfasen/Use-Cases/Use-cases.docx
@@ -96,7 +96,19 @@
         <w:rPr>
           <w:rFonts w:ascii="Helvetica Neue" w:hAnsi="Helvetica Neue"/>
         </w:rPr>
-        <w:t>En ansatt trykker på «registrer forsikring»-knapp</w:t>
+        <w:t>En ansatt t</w:t>
+      </w:r>
+      <w:r>
+        <w:rPr>
+          <w:rFonts w:ascii="Helvetica Neue" w:hAnsi="Helvetica Neue"/>
+        </w:rPr>
+        <w:t>rykker på ”registrer forsikring”</w:t>
+      </w:r>
+      <w:r>
+        <w:rPr>
+          <w:rFonts w:ascii="Helvetica Neue" w:hAnsi="Helvetica Neue"/>
+        </w:rPr>
+        <w:t>-knapp</w:t>
       </w:r>
     </w:p>
     <w:p>
@@ -589,7 +601,13 @@
         <w:rPr>
           <w:rFonts w:ascii="Helvetica Neue" w:hAnsi="Helvetica Neue"/>
         </w:rPr>
-        <w:t>En ansatt trykker på «søk»-knapp</w:t>
+        <w:t>En ansatt trykker på ”søk”</w:t>
+      </w:r>
+      <w:r>
+        <w:rPr>
+          <w:rFonts w:ascii="Helvetica Neue" w:hAnsi="Helvetica Neue"/>
+        </w:rPr>
+        <w:t>-knapp</w:t>
       </w:r>
       <w:r>
         <w:rPr>
@@ -1865,6 +1883,12 @@
         </w:rPr>
         <w:t>Unntak</w:t>
       </w:r>
+      <w:r>
+        <w:rPr>
+          <w:rFonts w:ascii="Helvetica Neue" w:hAnsi="Helvetica Neue"/>
+        </w:rPr>
+        <w:t>:</w:t>
+      </w:r>
     </w:p>
     <w:p>
       <w:pPr>
@@ -1911,6 +1935,482 @@
           <w:rFonts w:ascii="Helvetica Neue" w:hAnsi="Helvetica Neue"/>
         </w:rPr>
         <w:t>Ved unntak får brukeren en feilmelding og fortsetter ved steg 5.</w:t>
+      </w:r>
+    </w:p>
+    <w:p>
+      <w:pPr>
+        <w:spacing w:line="360" w:lineRule="auto"/>
+        <w:ind w:left="360"/>
+        <w:rPr>
+          <w:rFonts w:ascii="Helvetica Neue" w:hAnsi="Helvetica Neue"/>
+        </w:rPr>
+        <w:sectPr>
+          <w:pgSz w:w="11906" w:h="16838"/>
+          <w:pgMar w:top="1417" w:right="1417" w:bottom="1417" w:left="1417" w:header="708" w:footer="708" w:gutter="0"/>
+          <w:cols w:space="708"/>
+          <w:docGrid w:linePitch="360"/>
+        </w:sectPr>
+      </w:pPr>
+    </w:p>
+    <w:p>
+      <w:pPr>
+        <w:pStyle w:val="Heading1"/>
+        <w:spacing w:line="360" w:lineRule="auto"/>
+        <w:rPr>
+          <w:rFonts w:ascii="Helvetica Neue" w:hAnsi="Helvetica Neue"/>
+        </w:rPr>
+      </w:pPr>
+      <w:r>
+        <w:rPr>
+          <w:rFonts w:ascii="Helvetica Neue" w:hAnsi="Helvetica Neue"/>
+        </w:rPr>
+        <w:lastRenderedPageBreak/>
+        <w:t>Statistikk</w:t>
+      </w:r>
+    </w:p>
+    <w:p>
+      <w:pPr>
+        <w:pStyle w:val="Heading2"/>
+        <w:spacing w:line="360" w:lineRule="auto"/>
+        <w:rPr>
+          <w:rFonts w:ascii="Helvetica Neue" w:hAnsi="Helvetica Neue"/>
+        </w:rPr>
+      </w:pPr>
+      <w:r>
+        <w:rPr>
+          <w:rFonts w:ascii="Helvetica Neue" w:hAnsi="Helvetica Neue"/>
+        </w:rPr>
+        <w:t>Beskrivelse:</w:t>
+      </w:r>
+    </w:p>
+    <w:p>
+      <w:pPr>
+        <w:pStyle w:val="ListParagraph"/>
+        <w:numPr>
+          <w:ilvl w:val="0"/>
+          <w:numId w:val="20"/>
+        </w:numPr>
+      </w:pPr>
+      <w:r>
+        <w:t xml:space="preserve">Vise </w:t>
+      </w:r>
+    </w:p>
+    <w:p>
+      <w:pPr>
+        <w:pStyle w:val="Heading2"/>
+        <w:spacing w:line="360" w:lineRule="auto"/>
+        <w:rPr>
+          <w:rFonts w:ascii="Helvetica Neue" w:hAnsi="Helvetica Neue"/>
+        </w:rPr>
+      </w:pPr>
+      <w:r>
+        <w:rPr>
+          <w:rFonts w:ascii="Helvetica Neue" w:hAnsi="Helvetica Neue"/>
+        </w:rPr>
+        <w:t>Utløser:</w:t>
+      </w:r>
+    </w:p>
+    <w:p>
+      <w:pPr>
+        <w:pStyle w:val="ListParagraph"/>
+        <w:numPr>
+          <w:ilvl w:val="0"/>
+          <w:numId w:val="20"/>
+        </w:numPr>
+      </w:pPr>
+      <w:r>
+        <w:rPr>
+          <w:rFonts w:ascii="Helvetica Neue" w:hAnsi="Helvetica Neue"/>
+        </w:rPr>
+        <w:t>En ansatt trykker på ”søk”-knapp.</w:t>
+      </w:r>
+    </w:p>
+    <w:p>
+      <w:pPr>
+        <w:pStyle w:val="Heading2"/>
+        <w:spacing w:line="360" w:lineRule="auto"/>
+        <w:rPr>
+          <w:rFonts w:ascii="Helvetica Neue" w:hAnsi="Helvetica Neue"/>
+        </w:rPr>
+      </w:pPr>
+      <w:r>
+        <w:rPr>
+          <w:rFonts w:ascii="Helvetica Neue" w:hAnsi="Helvetica Neue"/>
+        </w:rPr>
+        <w:t>Aktører:</w:t>
+      </w:r>
+    </w:p>
+    <w:p>
+      <w:pPr>
+        <w:pStyle w:val="ListParagraph"/>
+        <w:numPr>
+          <w:ilvl w:val="0"/>
+          <w:numId w:val="13"/>
+        </w:numPr>
+        <w:spacing w:line="360" w:lineRule="auto"/>
+        <w:rPr>
+          <w:rFonts w:ascii="Helvetica Neue" w:hAnsi="Helvetica Neue"/>
+        </w:rPr>
+      </w:pPr>
+      <w:r>
+        <w:rPr>
+          <w:rFonts w:ascii="Helvetica Neue" w:hAnsi="Helvetica Neue"/>
+        </w:rPr>
+        <w:t>Ansatt</w:t>
+      </w:r>
+    </w:p>
+    <w:p>
+      <w:pPr>
+        <w:pStyle w:val="ListParagraph"/>
+        <w:numPr>
+          <w:ilvl w:val="0"/>
+          <w:numId w:val="13"/>
+        </w:numPr>
+        <w:spacing w:line="360" w:lineRule="auto"/>
+        <w:rPr>
+          <w:rFonts w:ascii="Helvetica Neue" w:hAnsi="Helvetica Neue"/>
+        </w:rPr>
+      </w:pPr>
+      <w:r>
+        <w:rPr>
+          <w:rFonts w:ascii="Helvetica Neue" w:hAnsi="Helvetica Neue"/>
+        </w:rPr>
+        <w:t>Programmet/systemet</w:t>
+      </w:r>
+    </w:p>
+    <w:p>
+      <w:pPr>
+        <w:pStyle w:val="Heading2"/>
+        <w:spacing w:line="360" w:lineRule="auto"/>
+        <w:rPr>
+          <w:rFonts w:ascii="Helvetica Neue" w:hAnsi="Helvetica Neue"/>
+        </w:rPr>
+      </w:pPr>
+      <w:r>
+        <w:rPr>
+          <w:rFonts w:ascii="Helvetica Neue" w:hAnsi="Helvetica Neue"/>
+        </w:rPr>
+        <w:t>Forutsetninger:</w:t>
+      </w:r>
+    </w:p>
+    <w:p>
+      <w:pPr>
+        <w:pStyle w:val="ListParagraph"/>
+        <w:numPr>
+          <w:ilvl w:val="0"/>
+          <w:numId w:val="23"/>
+        </w:numPr>
+        <w:spacing w:line="360" w:lineRule="auto"/>
+        <w:rPr>
+          <w:rFonts w:ascii="Helvetica Neue" w:hAnsi="Helvetica Neue"/>
+        </w:rPr>
+      </w:pPr>
+      <w:r>
+        <w:rPr>
+          <w:rFonts w:ascii="Helvetica Neue" w:hAnsi="Helvetica Neue"/>
+        </w:rPr>
+        <w:t>En ansatt</w:t>
+      </w:r>
+    </w:p>
+    <w:p>
+      <w:pPr>
+        <w:pStyle w:val="ListParagraph"/>
+        <w:numPr>
+          <w:ilvl w:val="0"/>
+          <w:numId w:val="23"/>
+        </w:numPr>
+        <w:spacing w:line="360" w:lineRule="auto"/>
+        <w:rPr>
+          <w:rFonts w:ascii="Helvetica Neue" w:hAnsi="Helvetica Neue"/>
+        </w:rPr>
+      </w:pPr>
+      <w:r>
+        <w:rPr>
+          <w:rFonts w:ascii="Helvetica Neue" w:hAnsi="Helvetica Neue"/>
+        </w:rPr>
+        <w:t>Krav til statistikken</w:t>
+      </w:r>
+    </w:p>
+    <w:p>
+      <w:pPr>
+        <w:pStyle w:val="ListParagraph"/>
+        <w:numPr>
+          <w:ilvl w:val="1"/>
+          <w:numId w:val="23"/>
+        </w:numPr>
+        <w:spacing w:line="360" w:lineRule="auto"/>
+        <w:rPr>
+          <w:rFonts w:ascii="Helvetica Neue" w:hAnsi="Helvetica Neue"/>
+        </w:rPr>
+      </w:pPr>
+      <w:r>
+        <w:rPr>
+          <w:rFonts w:ascii="Helvetica Neue" w:hAnsi="Helvetica Neue"/>
+        </w:rPr>
+        <w:t>Tidsrom</w:t>
+      </w:r>
+    </w:p>
+    <w:p>
+      <w:pPr>
+        <w:pStyle w:val="ListParagraph"/>
+        <w:numPr>
+          <w:ilvl w:val="1"/>
+          <w:numId w:val="23"/>
+        </w:numPr>
+        <w:spacing w:line="360" w:lineRule="auto"/>
+        <w:rPr>
+          <w:rFonts w:ascii="Helvetica Neue" w:hAnsi="Helvetica Neue"/>
+        </w:rPr>
+      </w:pPr>
+      <w:r>
+        <w:rPr>
+          <w:rFonts w:ascii="Helvetica Neue" w:hAnsi="Helvetica Neue"/>
+        </w:rPr>
+        <w:t>Felter</w:t>
+      </w:r>
+    </w:p>
+    <w:p>
+      <w:pPr>
+        <w:pStyle w:val="ListParagraph"/>
+        <w:numPr>
+          <w:ilvl w:val="1"/>
+          <w:numId w:val="23"/>
+        </w:numPr>
+        <w:spacing w:line="360" w:lineRule="auto"/>
+        <w:rPr>
+          <w:rFonts w:ascii="Helvetica Neue" w:hAnsi="Helvetica Neue"/>
+        </w:rPr>
+      </w:pPr>
+      <w:r>
+        <w:rPr>
+          <w:rFonts w:ascii="Helvetica Neue" w:hAnsi="Helvetica Neue"/>
+        </w:rPr>
+        <w:t>Visning</w:t>
+      </w:r>
+    </w:p>
+    <w:p>
+      <w:pPr>
+        <w:pStyle w:val="Heading2"/>
+        <w:spacing w:line="360" w:lineRule="auto"/>
+        <w:rPr>
+          <w:rFonts w:ascii="Helvetica Neue" w:hAnsi="Helvetica Neue"/>
+        </w:rPr>
+      </w:pPr>
+      <w:r>
+        <w:rPr>
+          <w:rFonts w:ascii="Helvetica Neue" w:hAnsi="Helvetica Neue"/>
+        </w:rPr>
+        <w:t>Mål:</w:t>
+      </w:r>
+    </w:p>
+    <w:p>
+      <w:pPr>
+        <w:pStyle w:val="ListParagraph"/>
+        <w:numPr>
+          <w:ilvl w:val="0"/>
+          <w:numId w:val="24"/>
+        </w:numPr>
+      </w:pPr>
+      <w:r>
+        <w:t>Hente ut historiske data over et tidsrom</w:t>
+      </w:r>
+    </w:p>
+    <w:p>
+      <w:pPr>
+        <w:pStyle w:val="Heading2"/>
+        <w:spacing w:line="360" w:lineRule="auto"/>
+        <w:rPr>
+          <w:rFonts w:ascii="Helvetica Neue" w:hAnsi="Helvetica Neue"/>
+        </w:rPr>
+      </w:pPr>
+      <w:r>
+        <w:rPr>
+          <w:rFonts w:ascii="Helvetica Neue" w:hAnsi="Helvetica Neue"/>
+        </w:rPr>
+        <w:t>Fremgangsmåte:</w:t>
+      </w:r>
+    </w:p>
+    <w:p>
+      <w:pPr>
+        <w:pStyle w:val="ListParagraph"/>
+        <w:numPr>
+          <w:ilvl w:val="0"/>
+          <w:numId w:val="25"/>
+        </w:numPr>
+        <w:spacing w:line="360" w:lineRule="auto"/>
+        <w:rPr>
+          <w:rFonts w:ascii="Helvetica Neue" w:hAnsi="Helvetica Neue"/>
+        </w:rPr>
+      </w:pPr>
+      <w:r>
+        <w:rPr>
+          <w:rFonts w:ascii="Helvetica Neue" w:hAnsi="Helvetica Neue"/>
+        </w:rPr>
+        <w:t>En ansatt starter prosessen</w:t>
+      </w:r>
+    </w:p>
+    <w:p>
+      <w:pPr>
+        <w:pStyle w:val="ListParagraph"/>
+        <w:numPr>
+          <w:ilvl w:val="0"/>
+          <w:numId w:val="25"/>
+        </w:numPr>
+        <w:spacing w:line="360" w:lineRule="auto"/>
+        <w:rPr>
+          <w:rFonts w:ascii="Helvetica Neue" w:hAnsi="Helvetica Neue"/>
+        </w:rPr>
+      </w:pPr>
+      <w:r>
+        <w:rPr>
+          <w:rFonts w:ascii="Helvetica Neue" w:hAnsi="Helvetica Neue"/>
+        </w:rPr>
+        <w:t>Den ansatte kommer med krav</w:t>
+      </w:r>
+    </w:p>
+    <w:p>
+      <w:pPr>
+        <w:pStyle w:val="ListParagraph"/>
+        <w:numPr>
+          <w:ilvl w:val="0"/>
+          <w:numId w:val="25"/>
+        </w:numPr>
+        <w:spacing w:line="360" w:lineRule="auto"/>
+        <w:rPr>
+          <w:rFonts w:ascii="Helvetica Neue" w:hAnsi="Helvetica Neue"/>
+        </w:rPr>
+      </w:pPr>
+      <w:r>
+        <w:rPr>
+          <w:rFonts w:ascii="Helvetica Neue" w:hAnsi="Helvetica Neue"/>
+        </w:rPr>
+        <w:t>Programmet tolker kravene til statistikken</w:t>
+      </w:r>
+    </w:p>
+    <w:p>
+      <w:pPr>
+        <w:pStyle w:val="ListParagraph"/>
+        <w:numPr>
+          <w:ilvl w:val="0"/>
+          <w:numId w:val="25"/>
+        </w:numPr>
+        <w:spacing w:line="360" w:lineRule="auto"/>
+        <w:rPr>
+          <w:rFonts w:ascii="Helvetica Neue" w:hAnsi="Helvetica Neue"/>
+        </w:rPr>
+      </w:pPr>
+      <w:r>
+        <w:rPr>
+          <w:rFonts w:ascii="Helvetica Neue" w:hAnsi="Helvetica Neue"/>
+        </w:rPr>
+        <w:t>Programmet returnerer/skriver ut resultatet av kravene</w:t>
+      </w:r>
+    </w:p>
+    <w:p/>
+    <w:p>
+      <w:pPr>
+        <w:pStyle w:val="Heading2"/>
+        <w:spacing w:line="360" w:lineRule="auto"/>
+        <w:rPr>
+          <w:rFonts w:ascii="Helvetica Neue" w:hAnsi="Helvetica Neue"/>
+        </w:rPr>
+      </w:pPr>
+      <w:r>
+        <w:rPr>
+          <w:rFonts w:ascii="Helvetica Neue" w:hAnsi="Helvetica Neue"/>
+        </w:rPr>
+        <w:t>Unntak</w:t>
+      </w:r>
+      <w:r>
+        <w:rPr>
+          <w:rFonts w:ascii="Helvetica Neue" w:hAnsi="Helvetica Neue"/>
+        </w:rPr>
+        <w:t>:</w:t>
+      </w:r>
+    </w:p>
+    <w:p>
+      <w:pPr>
+        <w:pStyle w:val="ListParagraph"/>
+        <w:numPr>
+          <w:ilvl w:val="0"/>
+          <w:numId w:val="26"/>
+        </w:numPr>
+        <w:spacing w:line="360" w:lineRule="auto"/>
+        <w:rPr>
+          <w:rFonts w:ascii="Helvetica Neue" w:hAnsi="Helvetica Neue"/>
+        </w:rPr>
+      </w:pPr>
+      <w:r>
+        <w:rPr>
+          <w:rFonts w:ascii="Helvetica Neue" w:hAnsi="Helvetica Neue"/>
+        </w:rPr>
+        <w:t>Ugyldig tidsrom</w:t>
+      </w:r>
+    </w:p>
+    <w:p>
+      <w:pPr>
+        <w:pStyle w:val="ListParagraph"/>
+        <w:numPr>
+          <w:ilvl w:val="0"/>
+          <w:numId w:val="26"/>
+        </w:numPr>
+        <w:spacing w:line="360" w:lineRule="auto"/>
+        <w:rPr>
+          <w:rFonts w:ascii="Helvetica Neue" w:hAnsi="Helvetica Neue"/>
+        </w:rPr>
+      </w:pPr>
+      <w:r>
+        <w:rPr>
+          <w:rFonts w:ascii="Helvetica Neue" w:hAnsi="Helvetica Neue"/>
+        </w:rPr>
+        <w:t>Ingen gyldige felter</w:t>
+      </w:r>
+    </w:p>
+    <w:p>
+      <w:pPr>
+        <w:pStyle w:val="ListParagraph"/>
+        <w:numPr>
+          <w:ilvl w:val="0"/>
+          <w:numId w:val="26"/>
+        </w:numPr>
+        <w:spacing w:line="360" w:lineRule="auto"/>
+        <w:rPr>
+          <w:rFonts w:ascii="Helvetica Neue" w:hAnsi="Helvetica Neue"/>
+        </w:rPr>
+      </w:pPr>
+      <w:r>
+        <w:rPr>
+          <w:rFonts w:ascii="Helvetica Neue" w:hAnsi="Helvetica Neue"/>
+        </w:rPr>
+        <w:t>Ingen resultater</w:t>
+      </w:r>
+    </w:p>
+    <w:p>
+      <w:pPr>
+        <w:spacing w:line="360" w:lineRule="auto"/>
+        <w:ind w:left="1080"/>
+        <w:rPr>
+          <w:rFonts w:ascii="Helvetica Neue" w:hAnsi="Helvetica Neue"/>
+        </w:rPr>
+      </w:pPr>
+    </w:p>
+    <w:p>
+      <w:pPr>
+        <w:pStyle w:val="ListParagraph"/>
+        <w:numPr>
+          <w:ilvl w:val="0"/>
+          <w:numId w:val="24"/>
+        </w:numPr>
+        <w:spacing w:line="360" w:lineRule="auto"/>
+        <w:rPr>
+          <w:rFonts w:ascii="Helvetica Neue" w:hAnsi="Helvetica Neue"/>
+        </w:rPr>
+      </w:pPr>
+      <w:r>
+        <w:rPr>
+          <w:rFonts w:ascii="Helvetica Neue" w:hAnsi="Helvetica Neue"/>
+        </w:rPr>
+        <w:t xml:space="preserve">Ved unntak får brukeren en feilmelding og vil fortsette ved steg 2. </w:t>
       </w:r>
       <w:bookmarkStart w:id="0" w:name="_GoBack"/>
       <w:bookmarkEnd w:id="0"/>
@@ -2483,7 +2983,7 @@
   <w:abstractNum w:abstractNumId="6">
     <w:nsid w:val="0F206FFE"/>
     <w:multiLevelType w:val="hybridMultilevel"/>
-    <w:tmpl w:val="B8C29718"/>
+    <w:tmpl w:val="2B6898C0"/>
     <w:lvl w:ilvl="0" w:tplc="04090001">
       <w:start w:val="1"/>
       <w:numFmt w:val="bullet"/>
@@ -2594,6 +3094,119 @@
     </w:lvl>
   </w:abstractNum>
   <w:abstractNum w:abstractNumId="7">
+    <w:nsid w:val="1A5B5BCF"/>
+    <w:multiLevelType w:val="hybridMultilevel"/>
+    <w:tmpl w:val="648246AC"/>
+    <w:lvl w:ilvl="0" w:tplc="04090001">
+      <w:start w:val="1"/>
+      <w:numFmt w:val="bullet"/>
+      <w:lvlText w:val=""/>
+      <w:lvlJc w:val="left"/>
+      <w:pPr>
+        <w:ind w:left="720" w:hanging="360"/>
+      </w:pPr>
+      <w:rPr>
+        <w:rFonts w:ascii="Symbol" w:hAnsi="Symbol" w:hint="default"/>
+      </w:rPr>
+    </w:lvl>
+    <w:lvl w:ilvl="1" w:tplc="04090003">
+      <w:start w:val="1"/>
+      <w:numFmt w:val="bullet"/>
+      <w:lvlText w:val="o"/>
+      <w:lvlJc w:val="left"/>
+      <w:pPr>
+        <w:ind w:left="1440" w:hanging="360"/>
+      </w:pPr>
+      <w:rPr>
+        <w:rFonts w:ascii="Courier New" w:hAnsi="Courier New" w:hint="default"/>
+      </w:rPr>
+    </w:lvl>
+    <w:lvl w:ilvl="2" w:tplc="04090005" w:tentative="1">
+      <w:start w:val="1"/>
+      <w:numFmt w:val="bullet"/>
+      <w:lvlText w:val=""/>
+      <w:lvlJc w:val="left"/>
+      <w:pPr>
+        <w:ind w:left="2160" w:hanging="360"/>
+      </w:pPr>
+      <w:rPr>
+        <w:rFonts w:ascii="Wingdings" w:hAnsi="Wingdings" w:hint="default"/>
+      </w:rPr>
+    </w:lvl>
+    <w:lvl w:ilvl="3" w:tplc="04090001" w:tentative="1">
+      <w:start w:val="1"/>
+      <w:numFmt w:val="bullet"/>
+      <w:lvlText w:val=""/>
+      <w:lvlJc w:val="left"/>
+      <w:pPr>
+        <w:ind w:left="2880" w:hanging="360"/>
+      </w:pPr>
+      <w:rPr>
+        <w:rFonts w:ascii="Symbol" w:hAnsi="Symbol" w:hint="default"/>
+      </w:rPr>
+    </w:lvl>
+    <w:lvl w:ilvl="4" w:tplc="04090003" w:tentative="1">
+      <w:start w:val="1"/>
+      <w:numFmt w:val="bullet"/>
+      <w:lvlText w:val="o"/>
+      <w:lvlJc w:val="left"/>
+      <w:pPr>
+        <w:ind w:left="3600" w:hanging="360"/>
+      </w:pPr>
+      <w:rPr>
+        <w:rFonts w:ascii="Courier New" w:hAnsi="Courier New" w:hint="default"/>
+      </w:rPr>
+    </w:lvl>
+    <w:lvl w:ilvl="5" w:tplc="04090005" w:tentative="1">
+      <w:start w:val="1"/>
+      <w:numFmt w:val="bullet"/>
+      <w:lvlText w:val=""/>
+      <w:lvlJc w:val="left"/>
+      <w:pPr>
+        <w:ind w:left="4320" w:hanging="360"/>
+      </w:pPr>
+      <w:rPr>
+        <w:rFonts w:ascii="Wingdings" w:hAnsi="Wingdings" w:hint="default"/>
+      </w:rPr>
+    </w:lvl>
+    <w:lvl w:ilvl="6" w:tplc="04090001" w:tentative="1">
+      <w:start w:val="1"/>
+      <w:numFmt w:val="bullet"/>
+      <w:lvlText w:val=""/>
+      <w:lvlJc w:val="left"/>
+      <w:pPr>
+        <w:ind w:left="5040" w:hanging="360"/>
+      </w:pPr>
+      <w:rPr>
+        <w:rFonts w:ascii="Symbol" w:hAnsi="Symbol" w:hint="default"/>
+      </w:rPr>
+    </w:lvl>
+    <w:lvl w:ilvl="7" w:tplc="04090003" w:tentative="1">
+      <w:start w:val="1"/>
+      <w:numFmt w:val="bullet"/>
+      <w:lvlText w:val="o"/>
+      <w:lvlJc w:val="left"/>
+      <w:pPr>
+        <w:ind w:left="5760" w:hanging="360"/>
+      </w:pPr>
+      <w:rPr>
+        <w:rFonts w:ascii="Courier New" w:hAnsi="Courier New" w:hint="default"/>
+      </w:rPr>
+    </w:lvl>
+    <w:lvl w:ilvl="8" w:tplc="04090005" w:tentative="1">
+      <w:start w:val="1"/>
+      <w:numFmt w:val="bullet"/>
+      <w:lvlText w:val=""/>
+      <w:lvlJc w:val="left"/>
+      <w:pPr>
+        <w:ind w:left="6480" w:hanging="360"/>
+      </w:pPr>
+      <w:rPr>
+        <w:rFonts w:ascii="Wingdings" w:hAnsi="Wingdings" w:hint="default"/>
+      </w:rPr>
+    </w:lvl>
+  </w:abstractNum>
+  <w:abstractNum w:abstractNumId="8">
     <w:nsid w:val="264F568B"/>
     <w:multiLevelType w:val="hybridMultilevel"/>
     <w:tmpl w:val="D91A6AF2"/>
@@ -2706,7 +3319,7 @@
       </w:rPr>
     </w:lvl>
   </w:abstractNum>
-  <w:abstractNum w:abstractNumId="8">
+  <w:abstractNum w:abstractNumId="9">
     <w:nsid w:val="313618CC"/>
     <w:multiLevelType w:val="hybridMultilevel"/>
     <w:tmpl w:val="144E4A52"/>
@@ -2792,7 +3405,7 @@
       </w:pPr>
     </w:lvl>
   </w:abstractNum>
-  <w:abstractNum w:abstractNumId="9">
+  <w:abstractNum w:abstractNumId="10">
     <w:nsid w:val="33E04CC0"/>
     <w:multiLevelType w:val="hybridMultilevel"/>
     <w:tmpl w:val="A28C61D8"/>
@@ -2881,7 +3494,7 @@
       </w:pPr>
     </w:lvl>
   </w:abstractNum>
-  <w:abstractNum w:abstractNumId="10">
+  <w:abstractNum w:abstractNumId="11">
     <w:nsid w:val="3A0C2092"/>
     <w:multiLevelType w:val="hybridMultilevel"/>
     <w:tmpl w:val="7BA49E70"/>
@@ -2970,7 +3583,7 @@
       </w:pPr>
     </w:lvl>
   </w:abstractNum>
-  <w:abstractNum w:abstractNumId="11">
+  <w:abstractNum w:abstractNumId="12">
     <w:nsid w:val="41924123"/>
     <w:multiLevelType w:val="hybridMultilevel"/>
     <w:tmpl w:val="3CFCFFAA"/>
@@ -3059,7 +3672,7 @@
       </w:pPr>
     </w:lvl>
   </w:abstractNum>
-  <w:abstractNum w:abstractNumId="12">
+  <w:abstractNum w:abstractNumId="13">
     <w:nsid w:val="428E11BE"/>
     <w:multiLevelType w:val="hybridMultilevel"/>
     <w:tmpl w:val="33D02270"/>
@@ -3145,7 +3758,7 @@
       </w:pPr>
     </w:lvl>
   </w:abstractNum>
-  <w:abstractNum w:abstractNumId="13">
+  <w:abstractNum w:abstractNumId="14">
     <w:nsid w:val="45FE6070"/>
     <w:multiLevelType w:val="hybridMultilevel"/>
     <w:tmpl w:val="A90249E4"/>
@@ -3234,7 +3847,93 @@
       </w:pPr>
     </w:lvl>
   </w:abstractNum>
-  <w:abstractNum w:abstractNumId="14">
+  <w:abstractNum w:abstractNumId="15">
+    <w:nsid w:val="4C4D7093"/>
+    <w:multiLevelType w:val="hybridMultilevel"/>
+    <w:tmpl w:val="CE7E6098"/>
+    <w:lvl w:ilvl="0" w:tplc="0409000F">
+      <w:start w:val="1"/>
+      <w:numFmt w:val="decimal"/>
+      <w:lvlText w:val="%1."/>
+      <w:lvlJc w:val="left"/>
+      <w:pPr>
+        <w:ind w:left="720" w:hanging="360"/>
+      </w:pPr>
+    </w:lvl>
+    <w:lvl w:ilvl="1" w:tplc="04090019">
+      <w:start w:val="1"/>
+      <w:numFmt w:val="lowerLetter"/>
+      <w:lvlText w:val="%2."/>
+      <w:lvlJc w:val="left"/>
+      <w:pPr>
+        <w:ind w:left="1440" w:hanging="360"/>
+      </w:pPr>
+    </w:lvl>
+    <w:lvl w:ilvl="2" w:tplc="0409001B" w:tentative="1">
+      <w:start w:val="1"/>
+      <w:numFmt w:val="lowerRoman"/>
+      <w:lvlText w:val="%3."/>
+      <w:lvlJc w:val="right"/>
+      <w:pPr>
+        <w:ind w:left="2160" w:hanging="180"/>
+      </w:pPr>
+    </w:lvl>
+    <w:lvl w:ilvl="3" w:tplc="0409000F" w:tentative="1">
+      <w:start w:val="1"/>
+      <w:numFmt w:val="decimal"/>
+      <w:lvlText w:val="%4."/>
+      <w:lvlJc w:val="left"/>
+      <w:pPr>
+        <w:ind w:left="2880" w:hanging="360"/>
+      </w:pPr>
+    </w:lvl>
+    <w:lvl w:ilvl="4" w:tplc="04090019" w:tentative="1">
+      <w:start w:val="1"/>
+      <w:numFmt w:val="lowerLetter"/>
+      <w:lvlText w:val="%5."/>
+      <w:lvlJc w:val="left"/>
+      <w:pPr>
+        <w:ind w:left="3600" w:hanging="360"/>
+      </w:pPr>
+    </w:lvl>
+    <w:lvl w:ilvl="5" w:tplc="0409001B" w:tentative="1">
+      <w:start w:val="1"/>
+      <w:numFmt w:val="lowerRoman"/>
+      <w:lvlText w:val="%6."/>
+      <w:lvlJc w:val="right"/>
+      <w:pPr>
+        <w:ind w:left="4320" w:hanging="180"/>
+      </w:pPr>
+    </w:lvl>
+    <w:lvl w:ilvl="6" w:tplc="0409000F" w:tentative="1">
+      <w:start w:val="1"/>
+      <w:numFmt w:val="decimal"/>
+      <w:lvlText w:val="%7."/>
+      <w:lvlJc w:val="left"/>
+      <w:pPr>
+        <w:ind w:left="5040" w:hanging="360"/>
+      </w:pPr>
+    </w:lvl>
+    <w:lvl w:ilvl="7" w:tplc="04090019" w:tentative="1">
+      <w:start w:val="1"/>
+      <w:numFmt w:val="lowerLetter"/>
+      <w:lvlText w:val="%8."/>
+      <w:lvlJc w:val="left"/>
+      <w:pPr>
+        <w:ind w:left="5760" w:hanging="360"/>
+      </w:pPr>
+    </w:lvl>
+    <w:lvl w:ilvl="8" w:tplc="0409001B" w:tentative="1">
+      <w:start w:val="1"/>
+      <w:numFmt w:val="lowerRoman"/>
+      <w:lvlText w:val="%9."/>
+      <w:lvlJc w:val="right"/>
+      <w:pPr>
+        <w:ind w:left="6480" w:hanging="180"/>
+      </w:pPr>
+    </w:lvl>
+  </w:abstractNum>
+  <w:abstractNum w:abstractNumId="16">
     <w:nsid w:val="51B3119D"/>
     <w:multiLevelType w:val="hybridMultilevel"/>
     <w:tmpl w:val="4C56044E"/>
@@ -3347,7 +4046,7 @@
       </w:rPr>
     </w:lvl>
   </w:abstractNum>
-  <w:abstractNum w:abstractNumId="15">
+  <w:abstractNum w:abstractNumId="17">
     <w:nsid w:val="55A32468"/>
     <w:multiLevelType w:val="hybridMultilevel"/>
     <w:tmpl w:val="CE7E6098"/>
@@ -3433,7 +4132,7 @@
       </w:pPr>
     </w:lvl>
   </w:abstractNum>
-  <w:abstractNum w:abstractNumId="16">
+  <w:abstractNum w:abstractNumId="18">
     <w:nsid w:val="58A86E7C"/>
     <w:multiLevelType w:val="hybridMultilevel"/>
     <w:tmpl w:val="445CFDBE"/>
@@ -3522,7 +4221,7 @@
       </w:pPr>
     </w:lvl>
   </w:abstractNum>
-  <w:abstractNum w:abstractNumId="17">
+  <w:abstractNum w:abstractNumId="19">
     <w:nsid w:val="5BF17BC9"/>
     <w:multiLevelType w:val="hybridMultilevel"/>
     <w:tmpl w:val="22D6E322"/>
@@ -3608,7 +4307,93 @@
       </w:pPr>
     </w:lvl>
   </w:abstractNum>
-  <w:abstractNum w:abstractNumId="18">
+  <w:abstractNum w:abstractNumId="20">
+    <w:nsid w:val="5E91334F"/>
+    <w:multiLevelType w:val="hybridMultilevel"/>
+    <w:tmpl w:val="22D6E322"/>
+    <w:lvl w:ilvl="0" w:tplc="0409000F">
+      <w:start w:val="1"/>
+      <w:numFmt w:val="decimal"/>
+      <w:lvlText w:val="%1."/>
+      <w:lvlJc w:val="left"/>
+      <w:pPr>
+        <w:ind w:left="720" w:hanging="360"/>
+      </w:pPr>
+    </w:lvl>
+    <w:lvl w:ilvl="1" w:tplc="04090019" w:tentative="1">
+      <w:start w:val="1"/>
+      <w:numFmt w:val="lowerLetter"/>
+      <w:lvlText w:val="%2."/>
+      <w:lvlJc w:val="left"/>
+      <w:pPr>
+        <w:ind w:left="1440" w:hanging="360"/>
+      </w:pPr>
+    </w:lvl>
+    <w:lvl w:ilvl="2" w:tplc="0409001B" w:tentative="1">
+      <w:start w:val="1"/>
+      <w:numFmt w:val="lowerRoman"/>
+      <w:lvlText w:val="%3."/>
+      <w:lvlJc w:val="right"/>
+      <w:pPr>
+        <w:ind w:left="2160" w:hanging="180"/>
+      </w:pPr>
+    </w:lvl>
+    <w:lvl w:ilvl="3" w:tplc="0409000F" w:tentative="1">
+      <w:start w:val="1"/>
+      <w:numFmt w:val="decimal"/>
+      <w:lvlText w:val="%4."/>
+      <w:lvlJc w:val="left"/>
+      <w:pPr>
+        <w:ind w:left="2880" w:hanging="360"/>
+      </w:pPr>
+    </w:lvl>
+    <w:lvl w:ilvl="4" w:tplc="04090019" w:tentative="1">
+      <w:start w:val="1"/>
+      <w:numFmt w:val="lowerLetter"/>
+      <w:lvlText w:val="%5."/>
+      <w:lvlJc w:val="left"/>
+      <w:pPr>
+        <w:ind w:left="3600" w:hanging="360"/>
+      </w:pPr>
+    </w:lvl>
+    <w:lvl w:ilvl="5" w:tplc="0409001B" w:tentative="1">
+      <w:start w:val="1"/>
+      <w:numFmt w:val="lowerRoman"/>
+      <w:lvlText w:val="%6."/>
+      <w:lvlJc w:val="right"/>
+      <w:pPr>
+        <w:ind w:left="4320" w:hanging="180"/>
+      </w:pPr>
+    </w:lvl>
+    <w:lvl w:ilvl="6" w:tplc="0409000F" w:tentative="1">
+      <w:start w:val="1"/>
+      <w:numFmt w:val="decimal"/>
+      <w:lvlText w:val="%7."/>
+      <w:lvlJc w:val="left"/>
+      <w:pPr>
+        <w:ind w:left="5040" w:hanging="360"/>
+      </w:pPr>
+    </w:lvl>
+    <w:lvl w:ilvl="7" w:tplc="04090019" w:tentative="1">
+      <w:start w:val="1"/>
+      <w:numFmt w:val="lowerLetter"/>
+      <w:lvlText w:val="%8."/>
+      <w:lvlJc w:val="left"/>
+      <w:pPr>
+        <w:ind w:left="5760" w:hanging="360"/>
+      </w:pPr>
+    </w:lvl>
+    <w:lvl w:ilvl="8" w:tplc="0409001B" w:tentative="1">
+      <w:start w:val="1"/>
+      <w:numFmt w:val="lowerRoman"/>
+      <w:lvlText w:val="%9."/>
+      <w:lvlJc w:val="right"/>
+      <w:pPr>
+        <w:ind w:left="6480" w:hanging="180"/>
+      </w:pPr>
+    </w:lvl>
+  </w:abstractNum>
+  <w:abstractNum w:abstractNumId="21">
     <w:nsid w:val="62FC2F61"/>
     <w:multiLevelType w:val="hybridMultilevel"/>
     <w:tmpl w:val="ADF4E8EA"/>
@@ -3721,7 +4506,7 @@
       </w:rPr>
     </w:lvl>
   </w:abstractNum>
-  <w:abstractNum w:abstractNumId="19">
+  <w:abstractNum w:abstractNumId="22">
     <w:nsid w:val="656B13BB"/>
     <w:multiLevelType w:val="hybridMultilevel"/>
     <w:tmpl w:val="3F96D7B6"/>
@@ -3807,7 +4592,7 @@
       </w:pPr>
     </w:lvl>
   </w:abstractNum>
-  <w:abstractNum w:abstractNumId="20">
+  <w:abstractNum w:abstractNumId="23">
     <w:nsid w:val="69256EAC"/>
     <w:multiLevelType w:val="hybridMultilevel"/>
     <w:tmpl w:val="DEC2711A"/>
@@ -3920,7 +4705,7 @@
       </w:rPr>
     </w:lvl>
   </w:abstractNum>
-  <w:abstractNum w:abstractNumId="21">
+  <w:abstractNum w:abstractNumId="24">
     <w:nsid w:val="72D53579"/>
     <w:multiLevelType w:val="hybridMultilevel"/>
     <w:tmpl w:val="65D6504E"/>
@@ -4006,20 +4791,106 @@
       </w:pPr>
     </w:lvl>
   </w:abstractNum>
+  <w:abstractNum w:abstractNumId="25">
+    <w:nsid w:val="7A5C5C5B"/>
+    <w:multiLevelType w:val="hybridMultilevel"/>
+    <w:tmpl w:val="B526E0E8"/>
+    <w:lvl w:ilvl="0" w:tplc="0409000F">
+      <w:start w:val="1"/>
+      <w:numFmt w:val="decimal"/>
+      <w:lvlText w:val="%1."/>
+      <w:lvlJc w:val="left"/>
+      <w:pPr>
+        <w:ind w:left="1440" w:hanging="360"/>
+      </w:pPr>
+    </w:lvl>
+    <w:lvl w:ilvl="1" w:tplc="04090019" w:tentative="1">
+      <w:start w:val="1"/>
+      <w:numFmt w:val="lowerLetter"/>
+      <w:lvlText w:val="%2."/>
+      <w:lvlJc w:val="left"/>
+      <w:pPr>
+        <w:ind w:left="2160" w:hanging="360"/>
+      </w:pPr>
+    </w:lvl>
+    <w:lvl w:ilvl="2" w:tplc="0409001B" w:tentative="1">
+      <w:start w:val="1"/>
+      <w:numFmt w:val="lowerRoman"/>
+      <w:lvlText w:val="%3."/>
+      <w:lvlJc w:val="right"/>
+      <w:pPr>
+        <w:ind w:left="2880" w:hanging="180"/>
+      </w:pPr>
+    </w:lvl>
+    <w:lvl w:ilvl="3" w:tplc="0409000F" w:tentative="1">
+      <w:start w:val="1"/>
+      <w:numFmt w:val="decimal"/>
+      <w:lvlText w:val="%4."/>
+      <w:lvlJc w:val="left"/>
+      <w:pPr>
+        <w:ind w:left="3600" w:hanging="360"/>
+      </w:pPr>
+    </w:lvl>
+    <w:lvl w:ilvl="4" w:tplc="04090019" w:tentative="1">
+      <w:start w:val="1"/>
+      <w:numFmt w:val="lowerLetter"/>
+      <w:lvlText w:val="%5."/>
+      <w:lvlJc w:val="left"/>
+      <w:pPr>
+        <w:ind w:left="4320" w:hanging="360"/>
+      </w:pPr>
+    </w:lvl>
+    <w:lvl w:ilvl="5" w:tplc="0409001B" w:tentative="1">
+      <w:start w:val="1"/>
+      <w:numFmt w:val="lowerRoman"/>
+      <w:lvlText w:val="%6."/>
+      <w:lvlJc w:val="right"/>
+      <w:pPr>
+        <w:ind w:left="5040" w:hanging="180"/>
+      </w:pPr>
+    </w:lvl>
+    <w:lvl w:ilvl="6" w:tplc="0409000F" w:tentative="1">
+      <w:start w:val="1"/>
+      <w:numFmt w:val="decimal"/>
+      <w:lvlText w:val="%7."/>
+      <w:lvlJc w:val="left"/>
+      <w:pPr>
+        <w:ind w:left="5760" w:hanging="360"/>
+      </w:pPr>
+    </w:lvl>
+    <w:lvl w:ilvl="7" w:tplc="04090019" w:tentative="1">
+      <w:start w:val="1"/>
+      <w:numFmt w:val="lowerLetter"/>
+      <w:lvlText w:val="%8."/>
+      <w:lvlJc w:val="left"/>
+      <w:pPr>
+        <w:ind w:left="6480" w:hanging="360"/>
+      </w:pPr>
+    </w:lvl>
+    <w:lvl w:ilvl="8" w:tplc="0409001B" w:tentative="1">
+      <w:start w:val="1"/>
+      <w:numFmt w:val="lowerRoman"/>
+      <w:lvlText w:val="%9."/>
+      <w:lvlJc w:val="right"/>
+      <w:pPr>
+        <w:ind w:left="7200" w:hanging="180"/>
+      </w:pPr>
+    </w:lvl>
+  </w:abstractNum>
   <w:num w:numId="1">
-    <w:abstractNumId w:val="11"/>
+    <w:abstractNumId w:val="12"/>
   </w:num>
   <w:num w:numId="2">
-    <w:abstractNumId w:val="12"/>
+    <w:abstractNumId w:val="13"/>
   </w:num>
   <w:num w:numId="3">
-    <w:abstractNumId w:val="9"/>
+    <w:abstractNumId w:val="10"/>
   </w:num>
   <w:num w:numId="4">
-    <w:abstractNumId w:val="13"/>
+    <w:abstractNumId w:val="14"/>
   </w:num>
   <w:num w:numId="5">
-    <w:abstractNumId w:val="16"/>
+    <w:abstractNumId w:val="18"/>
   </w:num>
   <w:num w:numId="6">
     <w:abstractNumId w:val="5"/>
@@ -4031,22 +4902,22 @@
     <w:abstractNumId w:val="1"/>
   </w:num>
   <w:num w:numId="9">
-    <w:abstractNumId w:val="7"/>
+    <w:abstractNumId w:val="8"/>
   </w:num>
   <w:num w:numId="10">
-    <w:abstractNumId w:val="18"/>
+    <w:abstractNumId w:val="21"/>
   </w:num>
   <w:num w:numId="11">
-    <w:abstractNumId w:val="14"/>
+    <w:abstractNumId w:val="16"/>
   </w:num>
   <w:num w:numId="12">
     <w:abstractNumId w:val="0"/>
   </w:num>
   <w:num w:numId="13">
-    <w:abstractNumId w:val="20"/>
+    <w:abstractNumId w:val="23"/>
   </w:num>
   <w:num w:numId="14">
-    <w:abstractNumId w:val="19"/>
+    <w:abstractNumId w:val="22"/>
   </w:num>
   <w:num w:numId="15">
     <w:abstractNumId w:val="3"/>
@@ -4055,22 +4926,34 @@
     <w:abstractNumId w:val="2"/>
   </w:num>
   <w:num w:numId="17">
-    <w:abstractNumId w:val="21"/>
+    <w:abstractNumId w:val="24"/>
   </w:num>
   <w:num w:numId="18">
-    <w:abstractNumId w:val="10"/>
+    <w:abstractNumId w:val="11"/>
   </w:num>
   <w:num w:numId="19">
-    <w:abstractNumId w:val="15"/>
+    <w:abstractNumId w:val="17"/>
   </w:num>
   <w:num w:numId="20">
     <w:abstractNumId w:val="6"/>
   </w:num>
   <w:num w:numId="21">
-    <w:abstractNumId w:val="17"/>
+    <w:abstractNumId w:val="19"/>
   </w:num>
   <w:num w:numId="22">
-    <w:abstractNumId w:val="8"/>
+    <w:abstractNumId w:val="9"/>
+  </w:num>
+  <w:num w:numId="23">
+    <w:abstractNumId w:val="15"/>
+  </w:num>
+  <w:num w:numId="24">
+    <w:abstractNumId w:val="7"/>
+  </w:num>
+  <w:num w:numId="25">
+    <w:abstractNumId w:val="20"/>
+  </w:num>
+  <w:num w:numId="26">
+    <w:abstractNumId w:val="25"/>
   </w:num>
 </w:numbering>
 </file>
@@ -4933,7 +5816,7 @@
 </file>
 
 <file path=customXml/itemProps1.xml><?xml version="1.0" encoding="utf-8"?>
-<ds:datastoreItem xmlns:ds="http://schemas.openxmlformats.org/officeDocument/2006/customXml" ds:itemID="{A1BD3435-B0A4-6345-A342-483F455A3D0B}">
+<ds:datastoreItem xmlns:ds="http://schemas.openxmlformats.org/officeDocument/2006/customXml" ds:itemID="{449A2570-F84A-FE48-9239-8C0922BEE2D3}">
   <ds:schemaRefs>
     <ds:schemaRef ds:uri="http://schemas.openxmlformats.org/officeDocument/2006/bibliography"/>
   </ds:schemaRefs>

</xml_diff>